<commit_message>
Changes to data - now reflected in essay descs
</commit_message>
<xml_diff>
--- a/data/Essay_Set_Descriptions/Essay Set #1--ReadMeFirst.docx
+++ b/data/Essay_Set_Descriptions/Essay Set #1--ReadMeFirst.docx
@@ -126,10 +126,25 @@
           </w:tcPr>
           <w:p>
             <w:r>
-              <w:t>Average length of essay</w:t>
+              <w:t xml:space="preserve">Final </w:t>
+            </w:r>
+            <w:r>
+              <w:t>e</w:t>
+            </w:r>
+            <w:r>
+              <w:t xml:space="preserve">valuation </w:t>
             </w:r>
             <w:r>
               <w:t>s</w:t>
+            </w:r>
+            <w:r>
+              <w:t xml:space="preserve">et </w:t>
+            </w:r>
+            <w:r>
+              <w:t>s</w:t>
+            </w:r>
+            <w:r>
+              <w:t>ize</w:t>
             </w:r>
             <w:r>
               <w:t>:</w:t>
@@ -142,10 +157,12 @@
           </w:tcPr>
           <w:p>
             <w:r>
-              <w:t>3</w:t>
-            </w:r>
-            <w:r>
-              <w:t>50 words</w:t>
+              <w:t>592</w:t>
+            </w:r>
+            <w:bookmarkStart w:id="0" w:name="_GoBack"/>
+            <w:bookmarkEnd w:id="0"/>
+            <w:r>
+              <w:t xml:space="preserve"> essays</w:t>
             </w:r>
           </w:p>
         </w:tc>
@@ -157,7 +174,10 @@
           </w:tcPr>
           <w:p>
             <w:r>
-              <w:t>Scoring</w:t>
+              <w:t>Average length of essay</w:t>
+            </w:r>
+            <w:r>
+              <w:t>s</w:t>
             </w:r>
             <w:r>
               <w:t>:</w:t>
@@ -170,10 +190,10 @@
           </w:tcPr>
           <w:p>
             <w:r>
-              <w:t>Score</w:t>
-            </w:r>
-            <w:r>
-              <w:t>1, Score2, Resolved Score</w:t>
+              <w:t>3</w:t>
+            </w:r>
+            <w:r>
+              <w:t>50 words</w:t>
             </w:r>
           </w:p>
         </w:tc>
@@ -185,7 +205,10 @@
           </w:tcPr>
           <w:p>
             <w:r>
-              <w:t>Rubric range:</w:t>
+              <w:t>Scoring</w:t>
+            </w:r>
+            <w:r>
+              <w:t>:</w:t>
             </w:r>
           </w:p>
         </w:tc>
@@ -195,7 +218,10 @@
           </w:tcPr>
           <w:p>
             <w:r>
-              <w:t>1-6</w:t>
+              <w:t>Score</w:t>
+            </w:r>
+            <w:r>
+              <w:t>1, Score2, Resolved Score</w:t>
             </w:r>
           </w:p>
         </w:tc>
@@ -207,7 +233,7 @@
           </w:tcPr>
           <w:p>
             <w:r>
-              <w:t>Resolved score range:</w:t>
+              <w:t>Rubric range:</w:t>
             </w:r>
           </w:p>
         </w:tc>
@@ -217,6 +243,28 @@
           </w:tcPr>
           <w:p>
             <w:r>
+              <w:t>1-6</w:t>
+            </w:r>
+          </w:p>
+        </w:tc>
+      </w:tr>
+      <w:tr>
+        <w:tc>
+          <w:tcPr>
+            <w:tcW w:w="3528" w:type="dxa"/>
+          </w:tcPr>
+          <w:p>
+            <w:r>
+              <w:t>Resolved score range:</w:t>
+            </w:r>
+          </w:p>
+        </w:tc>
+        <w:tc>
+          <w:tcPr>
+            <w:tcW w:w="6048" w:type="dxa"/>
+          </w:tcPr>
+          <w:p>
+            <w:r>
               <w:t>2-12</w:t>
             </w:r>
           </w:p>
@@ -271,15 +319,7 @@
         <w:t xml:space="preserve">Score Point 1: </w:t>
       </w:r>
       <w:r>
-        <w:t xml:space="preserve">An undeveloped response that may take a position but offers no more than very minimal </w:t>
-      </w:r>
-      <w:proofErr w:type="gramStart"/>
-      <w:r>
-        <w:t>support</w:t>
-      </w:r>
-      <w:proofErr w:type="gramEnd"/>
-      <w:r>
-        <w:t>. Typical elements:</w:t>
+        <w:t>An undeveloped response that may take a position but offers no more than very minimal support. Typical elements:</w:t>
       </w:r>
     </w:p>
     <w:p>
@@ -439,13 +479,8 @@
         </w:numPr>
         <w:spacing w:after="0" w:line="240" w:lineRule="auto"/>
       </w:pPr>
-      <w:proofErr w:type="gramStart"/>
-      <w:r>
-        <w:t>Has reasons</w:t>
-      </w:r>
-      <w:proofErr w:type="gramEnd"/>
-      <w:r>
-        <w:t xml:space="preserve"> with minimal elaboration and more general than specific details.</w:t>
+      <w:r>
+        <w:t>Has reasons with minimal elaboration and more general than specific details.</w:t>
       </w:r>
     </w:p>
     <w:p>
@@ -545,6 +580,7 @@
         <w:spacing w:after="0" w:line="240" w:lineRule="auto"/>
       </w:pPr>
       <w:r>
+        <w:lastRenderedPageBreak/>
         <w:t>May be somewhat fluent with some transitional language.</w:t>
       </w:r>
     </w:p>
@@ -558,7 +594,6 @@
         <w:spacing w:after="0" w:line="240" w:lineRule="auto"/>
       </w:pPr>
       <w:r>
-        <w:lastRenderedPageBreak/>
         <w:t>Shows adequate awareness of audience.</w:t>
       </w:r>
     </w:p>
@@ -748,8 +783,6 @@
       <w:pPr>
         <w:spacing w:after="0" w:line="240" w:lineRule="auto"/>
       </w:pPr>
-      <w:bookmarkStart w:id="0" w:name="_GoBack"/>
-      <w:bookmarkEnd w:id="0"/>
     </w:p>
     <w:sectPr>
       <w:footerReference w:type="default" r:id="rId9"/>
@@ -833,7 +866,7 @@
           <w:rPr>
             <w:noProof/>
           </w:rPr>
-          <w:t>2</w:t>
+          <w:t>1</w:t>
         </w:r>
         <w:r>
           <w:rPr>
@@ -3529,7 +3562,7 @@
 </file>
 
 <file path=customXml/itemProps1.xml><?xml version="1.0" encoding="utf-8"?>
-<ds:datastoreItem xmlns:ds="http://schemas.openxmlformats.org/officeDocument/2006/customXml" ds:itemID="{DE0AE516-97FA-47AB-B00F-A0F39206D409}">
+<ds:datastoreItem xmlns:ds="http://schemas.openxmlformats.org/officeDocument/2006/customXml" ds:itemID="{C23F243C-074E-4C3A-B060-E038E60466A3}">
   <ds:schemaRefs>
     <ds:schemaRef ds:uri="http://schemas.openxmlformats.org/officeDocument/2006/bibliography"/>
   </ds:schemaRefs>

</xml_diff>